<commit_message>
Update Research Project Proposal.docx
</commit_message>
<xml_diff>
--- a/Research Project Proposal.docx
+++ b/Research Project Proposal.docx
@@ -105,7 +105,23 @@
           <w:sz w:val="32"/>
           <w:szCs w:val="32"/>
         </w:rPr>
-        <w:t>Team Members (1):</w:t>
+        <w:t>Team Members (</w:t>
+      </w:r>
+      <w:r>
+        <w:rPr>
+          <w:rStyle w:val="Strong"/>
+          <w:sz w:val="32"/>
+          <w:szCs w:val="32"/>
+        </w:rPr>
+        <w:t>2</w:t>
+      </w:r>
+      <w:r>
+        <w:rPr>
+          <w:rStyle w:val="Strong"/>
+          <w:sz w:val="32"/>
+          <w:szCs w:val="32"/>
+        </w:rPr>
+        <w:t>):</w:t>
       </w:r>
     </w:p>
     <w:p>
@@ -114,7 +130,6 @@
           <w:rStyle w:val="Strong"/>
           <w:sz w:val="32"/>
           <w:szCs w:val="32"/>
-          <w:lang w:val="en-US"/>
         </w:rPr>
       </w:pPr>
       <w:r>
@@ -124,6 +139,45 @@
           <w:szCs w:val="32"/>
         </w:rPr>
         <w:t>Muhamad Khairul Anwar Faiz Bin Roslan</w:t>
+      </w:r>
+    </w:p>
+    <w:p>
+      <w:pPr>
+        <w:rPr>
+          <w:rStyle w:val="Strong"/>
+          <w:sz w:val="32"/>
+          <w:szCs w:val="32"/>
+          <w:lang w:val="en-US"/>
+        </w:rPr>
+      </w:pPr>
+      <w:r>
+        <w:rPr>
+          <w:rStyle w:val="Strong"/>
+          <w:sz w:val="32"/>
+          <w:szCs w:val="32"/>
+          <w:lang w:val="en-US"/>
+        </w:rPr>
+        <w:t xml:space="preserve">Brandon </w:t>
+      </w:r>
+      <w:proofErr w:type="spellStart"/>
+      <w:r>
+        <w:rPr>
+          <w:rStyle w:val="Strong"/>
+          <w:sz w:val="32"/>
+          <w:szCs w:val="32"/>
+          <w:lang w:val="en-US"/>
+        </w:rPr>
+        <w:t>Zhuo</w:t>
+      </w:r>
+      <w:proofErr w:type="spellEnd"/>
+      <w:r>
+        <w:rPr>
+          <w:rStyle w:val="Strong"/>
+          <w:sz w:val="32"/>
+          <w:szCs w:val="32"/>
+          <w:lang w:val="en-US"/>
+        </w:rPr>
+        <w:t xml:space="preserve"> Jian Yi</w:t>
       </w:r>
     </w:p>
     <w:p>
@@ -163,15 +217,81 @@
           <w:sz w:val="28"/>
           <w:szCs w:val="28"/>
         </w:rPr>
-        <w:t xml:space="preserve"> However, as of late, I notice that games that fall into those categories have become predictable. In the sense that before I buy the game, I could imagine how the dialogue system will progress based solely on the player’s input</w:t>
-      </w:r>
-      <w:r>
-        <w:rPr>
-          <w:rStyle w:val="Emphasis"/>
-          <w:sz w:val="28"/>
-          <w:szCs w:val="28"/>
-        </w:rPr>
-        <w:t xml:space="preserve"> and some of the reactions to the player actions are also predictable when, in reality, we have more diverse set of reactions for any given action.</w:t>
+        <w:t xml:space="preserve"> However, as of late, </w:t>
+      </w:r>
+      <w:r>
+        <w:rPr>
+          <w:rStyle w:val="Emphasis"/>
+          <w:sz w:val="28"/>
+          <w:szCs w:val="28"/>
+        </w:rPr>
+        <w:t>we</w:t>
+      </w:r>
+      <w:r>
+        <w:rPr>
+          <w:rStyle w:val="Emphasis"/>
+          <w:sz w:val="28"/>
+          <w:szCs w:val="28"/>
+        </w:rPr>
+        <w:t xml:space="preserve"> notice that games that fall into those categories have become predictable. In the sense that before </w:t>
+      </w:r>
+      <w:r>
+        <w:rPr>
+          <w:rStyle w:val="Emphasis"/>
+          <w:sz w:val="28"/>
+          <w:szCs w:val="28"/>
+        </w:rPr>
+        <w:t>We</w:t>
+      </w:r>
+      <w:r>
+        <w:rPr>
+          <w:rStyle w:val="Emphasis"/>
+          <w:sz w:val="28"/>
+          <w:szCs w:val="28"/>
+        </w:rPr>
+        <w:t xml:space="preserve"> buy the game, </w:t>
+      </w:r>
+      <w:r>
+        <w:rPr>
+          <w:rStyle w:val="Emphasis"/>
+          <w:sz w:val="28"/>
+          <w:szCs w:val="28"/>
+        </w:rPr>
+        <w:t>we</w:t>
+      </w:r>
+      <w:r>
+        <w:rPr>
+          <w:rStyle w:val="Emphasis"/>
+          <w:sz w:val="28"/>
+          <w:szCs w:val="28"/>
+        </w:rPr>
+        <w:t xml:space="preserve"> could imagine how the dialogue system will progress based solely on the player’s input</w:t>
+      </w:r>
+      <w:r>
+        <w:rPr>
+          <w:rStyle w:val="Emphasis"/>
+          <w:sz w:val="28"/>
+          <w:szCs w:val="28"/>
+        </w:rPr>
+        <w:t xml:space="preserve"> and some of the reactions to the player actions are also predictable when</w:t>
+      </w:r>
+      <w:proofErr w:type="gramStart"/>
+      <w:r>
+        <w:rPr>
+          <w:rStyle w:val="Emphasis"/>
+          <w:sz w:val="28"/>
+          <w:szCs w:val="28"/>
+        </w:rPr>
+        <w:t>, in reality, we</w:t>
+      </w:r>
+      <w:proofErr w:type="gramEnd"/>
+      <w:r>
+        <w:rPr>
+          <w:rStyle w:val="Emphasis"/>
+          <w:sz w:val="28"/>
+          <w:szCs w:val="28"/>
+        </w:rPr>
+        <w:t xml:space="preserve"> have more diverse set of reactions for any given action.</w:t>
       </w:r>
     </w:p>
     <w:p>
@@ -197,7 +317,23 @@
           <w:sz w:val="28"/>
           <w:szCs w:val="28"/>
         </w:rPr>
-        <w:t>For the demo, I plan to have some basic ways a player can increase their notoriety in a scene.</w:t>
+        <w:t xml:space="preserve">For the demo, </w:t>
+      </w:r>
+      <w:r>
+        <w:rPr>
+          <w:rStyle w:val="Emphasis"/>
+          <w:sz w:val="28"/>
+          <w:szCs w:val="28"/>
+        </w:rPr>
+        <w:t>we</w:t>
+      </w:r>
+      <w:r>
+        <w:rPr>
+          <w:rStyle w:val="Emphasis"/>
+          <w:sz w:val="28"/>
+          <w:szCs w:val="28"/>
+        </w:rPr>
+        <w:t xml:space="preserve"> plan to have some basic ways a player can increase their notoriety in a scene.</w:t>
       </w:r>
       <w:r>
         <w:rPr>
@@ -213,7 +349,23 @@
           <w:sz w:val="28"/>
           <w:szCs w:val="28"/>
         </w:rPr>
-        <w:t>accordingly, but it will have the option of choosing how to react based on its preset behaviour type and based on the proximity to the action committed by the player.  Expected to have at least 2 different reaction response to an action. I will try to abide to some of the advice given in the article:”</w:t>
+        <w:t xml:space="preserve">accordingly, but it will have the option of choosing how to react based on its preset behaviour type and based on the proximity to the action committed by the player.  Expected to have at least 2 different reaction response to an action. </w:t>
+      </w:r>
+      <w:r>
+        <w:rPr>
+          <w:rStyle w:val="Emphasis"/>
+          <w:sz w:val="28"/>
+          <w:szCs w:val="28"/>
+        </w:rPr>
+        <w:t>We</w:t>
+      </w:r>
+      <w:r>
+        <w:rPr>
+          <w:rStyle w:val="Emphasis"/>
+          <w:sz w:val="28"/>
+          <w:szCs w:val="28"/>
+        </w:rPr>
+        <w:t xml:space="preserve"> will try to abide to some of the advice given in the article:”</w:t>
       </w:r>
       <w:r>
         <w:rPr>
@@ -228,7 +380,63 @@
           <w:sz w:val="28"/>
           <w:szCs w:val="28"/>
         </w:rPr>
-        <w:t>You had me at 'AAAAHHH' – On the importance of reactions in game</w:t>
+        <w:t>You had me at 'AAAAHHH' – On the importance of reactions in game AI” by Sergio Ocio Barriales in the Online Edition of Game AI Pro.</w:t>
+      </w:r>
+      <w:r>
+        <w:rPr>
+          <w:rStyle w:val="Emphasis"/>
+          <w:sz w:val="28"/>
+          <w:szCs w:val="28"/>
+        </w:rPr>
+        <w:t xml:space="preserve"> Given that </w:t>
+      </w:r>
+      <w:r>
+        <w:rPr>
+          <w:rStyle w:val="Emphasis"/>
+          <w:sz w:val="28"/>
+          <w:szCs w:val="28"/>
+        </w:rPr>
+        <w:t>We</w:t>
+      </w:r>
+      <w:r>
+        <w:rPr>
+          <w:rStyle w:val="Emphasis"/>
+          <w:sz w:val="28"/>
+          <w:szCs w:val="28"/>
+        </w:rPr>
+        <w:t xml:space="preserve"> am working on </w:t>
+      </w:r>
+      <w:r>
+        <w:rPr>
+          <w:rStyle w:val="Emphasis"/>
+          <w:sz w:val="28"/>
+          <w:szCs w:val="28"/>
+        </w:rPr>
+        <w:t>our</w:t>
+      </w:r>
+      <w:r>
+        <w:rPr>
+          <w:rStyle w:val="Emphasis"/>
+          <w:sz w:val="28"/>
+          <w:szCs w:val="28"/>
+        </w:rPr>
+        <w:t xml:space="preserve"> own, </w:t>
+      </w:r>
+      <w:r>
+        <w:rPr>
+          <w:rStyle w:val="Emphasis"/>
+          <w:sz w:val="28"/>
+          <w:szCs w:val="28"/>
+        </w:rPr>
+        <w:t>we</w:t>
+      </w:r>
+      <w:r>
+        <w:rPr>
+          <w:rStyle w:val="Emphasis"/>
+          <w:sz w:val="28"/>
+          <w:szCs w:val="28"/>
+        </w:rPr>
+        <w:t xml:space="preserve"> will be re using</w:t>
       </w:r>
       <w:r>
         <w:rPr>
@@ -244,39 +452,7 @@
           <w:sz w:val="28"/>
           <w:szCs w:val="28"/>
         </w:rPr>
-        <w:t>AI</w:t>
-      </w:r>
-      <w:r>
-        <w:rPr>
-          <w:rStyle w:val="Emphasis"/>
-          <w:sz w:val="28"/>
-          <w:szCs w:val="28"/>
-        </w:rPr>
-        <w:t xml:space="preserve">” by </w:t>
-      </w:r>
-      <w:r>
-        <w:rPr>
-          <w:rStyle w:val="Emphasis"/>
-          <w:sz w:val="28"/>
-          <w:szCs w:val="28"/>
-        </w:rPr>
-        <w:t>Sergio Ocio Barriales</w:t>
-      </w:r>
-      <w:r>
-        <w:rPr>
-          <w:rStyle w:val="Emphasis"/>
-          <w:sz w:val="28"/>
-          <w:szCs w:val="28"/>
-        </w:rPr>
-        <w:t xml:space="preserve"> in the Online Edition of Game AI Pro.</w:t>
-      </w:r>
-      <w:r>
-        <w:rPr>
-          <w:rStyle w:val="Emphasis"/>
-          <w:sz w:val="28"/>
-          <w:szCs w:val="28"/>
-        </w:rPr>
-        <w:t xml:space="preserve"> Given that I am working on my own, I will be re using my Project 1 as the base of the project.</w:t>
+        <w:t>Project 1 as the base of the project.</w:t>
       </w:r>
     </w:p>
     <w:p>
@@ -302,7 +478,39 @@
           <w:sz w:val="28"/>
           <w:szCs w:val="28"/>
         </w:rPr>
-        <w:t>If my career path does eventually take me into the games industry, the experience I get from this</w:t>
+        <w:t xml:space="preserve">If </w:t>
+      </w:r>
+      <w:r>
+        <w:rPr>
+          <w:rStyle w:val="Emphasis"/>
+          <w:sz w:val="28"/>
+          <w:szCs w:val="28"/>
+        </w:rPr>
+        <w:t>our</w:t>
+      </w:r>
+      <w:r>
+        <w:rPr>
+          <w:rStyle w:val="Emphasis"/>
+          <w:sz w:val="28"/>
+          <w:szCs w:val="28"/>
+        </w:rPr>
+        <w:t xml:space="preserve"> career path does eventually take me into the games industry, the experience </w:t>
+      </w:r>
+      <w:r>
+        <w:rPr>
+          <w:rStyle w:val="Emphasis"/>
+          <w:sz w:val="28"/>
+          <w:szCs w:val="28"/>
+        </w:rPr>
+        <w:t>We</w:t>
+      </w:r>
+      <w:r>
+        <w:rPr>
+          <w:rStyle w:val="Emphasis"/>
+          <w:sz w:val="28"/>
+          <w:szCs w:val="28"/>
+        </w:rPr>
+        <w:t xml:space="preserve"> get from this</w:t>
       </w:r>
       <w:r>
         <w:rPr>
@@ -334,7 +542,23 @@
           <w:sz w:val="28"/>
           <w:szCs w:val="28"/>
         </w:rPr>
-        <w:t xml:space="preserve"> something I </w:t>
+        <w:t xml:space="preserve"> something </w:t>
+      </w:r>
+      <w:r>
+        <w:rPr>
+          <w:rStyle w:val="Emphasis"/>
+          <w:sz w:val="28"/>
+          <w:szCs w:val="28"/>
+        </w:rPr>
+        <w:t>We</w:t>
+      </w:r>
+      <w:r>
+        <w:rPr>
+          <w:rStyle w:val="Emphasis"/>
+          <w:sz w:val="28"/>
+          <w:szCs w:val="28"/>
+        </w:rPr>
+        <w:t xml:space="preserve"> </w:t>
       </w:r>
       <w:r>
         <w:rPr>
@@ -374,7 +598,31 @@
           <w:sz w:val="28"/>
           <w:szCs w:val="28"/>
         </w:rPr>
-        <w:t>I am hoping that it</w:t>
+        <w:t>We</w:t>
+      </w:r>
+      <w:r>
+        <w:rPr>
+          <w:rStyle w:val="Emphasis"/>
+          <w:sz w:val="28"/>
+          <w:szCs w:val="28"/>
+        </w:rPr>
+        <w:t xml:space="preserve"> </w:t>
+      </w:r>
+      <w:r>
+        <w:rPr>
+          <w:rStyle w:val="Emphasis"/>
+          <w:sz w:val="28"/>
+          <w:szCs w:val="28"/>
+        </w:rPr>
+        <w:t>are</w:t>
+      </w:r>
+      <w:r>
+        <w:rPr>
+          <w:rStyle w:val="Emphasis"/>
+          <w:sz w:val="28"/>
+          <w:szCs w:val="28"/>
+        </w:rPr>
+        <w:t xml:space="preserve"> hoping that it</w:t>
       </w:r>
       <w:r>
         <w:rPr>

</xml_diff>